<commit_message>
saving my work on the report before stashing and pulling new code- I messed up something trying to hunt down a bug that ended up being hardware
</commit_message>
<xml_diff>
--- a/MiniLab2_Report/MiniLab2_Report.docx
+++ b/MiniLab2_Report/MiniLab2_Report.docx
@@ -2,6 +2,7 @@
 <file path=word/document.xml><?xml version="1.0" encoding="utf-8"?>
 <w:document xmlns:wpc="http://schemas.microsoft.com/office/word/2010/wordprocessingCanvas" xmlns:mc="http://schemas.openxmlformats.org/markup-compatibility/2006" xmlns:o="urn:schemas-microsoft-com:office:office" xmlns:r="http://schemas.openxmlformats.org/officeDocument/2006/relationships" xmlns:m="http://schemas.openxmlformats.org/officeDocument/2006/math" xmlns:v="urn:schemas-microsoft-com:vml" xmlns:wp14="http://schemas.microsoft.com/office/word/2010/wordprocessingDrawing" xmlns:wp="http://schemas.openxmlformats.org/drawingml/2006/wordprocessingDrawing" xmlns:w10="urn:schemas-microsoft-com:office:word" xmlns:w="http://schemas.openxmlformats.org/wordprocessingml/2006/main" xmlns:w14="http://schemas.microsoft.com/office/word/2010/wordml" xmlns:wpg="http://schemas.microsoft.com/office/word/2010/wordprocessingGroup" xmlns:wpi="http://schemas.microsoft.com/office/word/2010/wordprocessingInk" xmlns:wne="http://schemas.microsoft.com/office/word/2006/wordml" xmlns:wps="http://schemas.microsoft.com/office/word/2010/wordprocessingShape" mc:Ignorable="w14 wp14">
   <w:body>
+    <w:p/>
     <w:p>
       <w:r>
         <w:t>Overview:</w:t>
@@ -72,10 +73,16 @@
       <w:r>
         <w:t xml:space="preserve"> </w:t>
       </w:r>
-      <w:bookmarkStart w:id="0" w:name="_GoBack"/>
-      <w:bookmarkEnd w:id="0"/>
-      <w:r>
-        <w:t xml:space="preserve">Command line interface with user input debugging and help. </w:t>
+      <w:r>
+        <w:t xml:space="preserve">Command line </w:t>
+      </w:r>
+      <w:proofErr w:type="gramStart"/>
+      <w:r>
+        <w:t>interface with user input debugging and help</w:t>
+      </w:r>
+      <w:proofErr w:type="gramEnd"/>
+      <w:r>
+        <w:t xml:space="preserve">. </w:t>
       </w:r>
     </w:p>
     <w:p>
@@ -141,6 +148,49 @@
       <w:r>
         <w:t xml:space="preserve"> (for microcontroller side of things) and setEnvironment.py (for command line USB interface)</w:t>
       </w:r>
+    </w:p>
+    <w:p/>
+    <w:p>
+      <w:r>
+        <w:t xml:space="preserve">For graphs, have the microcontroller print over serial (at a much faster rate- say 100Hz? May need to improve band width/ increase baud rate.) </w:t>
+      </w:r>
+      <w:proofErr w:type="gramStart"/>
+      <w:r>
+        <w:t>have</w:t>
+      </w:r>
+      <w:proofErr w:type="gramEnd"/>
+      <w:r>
+        <w:t xml:space="preserve"> it print position (in degrees) as tracked by the microcontroller, force (current) . </w:t>
+      </w:r>
+      <w:proofErr w:type="gramStart"/>
+      <w:r>
+        <w:t>Plot position vs. time for the spring graph.</w:t>
+      </w:r>
+      <w:proofErr w:type="gramEnd"/>
+      <w:r>
+        <w:t xml:space="preserve"> Plot current vs. </w:t>
+      </w:r>
+      <w:proofErr w:type="gramStart"/>
+      <w:r>
+        <w:t>diff(</w:t>
+      </w:r>
+      <w:proofErr w:type="gramEnd"/>
+      <w:r>
+        <w:t xml:space="preserve">position) for the damper. </w:t>
+      </w:r>
+      <w:proofErr w:type="gramStart"/>
+      <w:r>
+        <w:t xml:space="preserve">Plot current vs. position for the </w:t>
+      </w:r>
+      <w:r>
+        <w:t>texture.</w:t>
+      </w:r>
+      <w:proofErr w:type="gramEnd"/>
+      <w:r>
+        <w:t xml:space="preserve"> Plot current vs. position for the wall?</w:t>
+      </w:r>
+      <w:bookmarkStart w:id="0" w:name="_GoBack"/>
+      <w:bookmarkEnd w:id="0"/>
     </w:p>
     <w:sectPr>
       <w:pgSz w:w="12240" w:h="15840"/>

</xml_diff>